<commit_message>
Removed Counter Dependency, Counters put under try and except
</commit_message>
<xml_diff>
--- a/api-controller/fixed_templates/trial_holder.docx
+++ b/api-controller/fixed_templates/trial_holder.docx
@@ -179,21 +179,7 @@
           <w:b w:val="false"/>
           <w:bCs w:val="false"/>
         </w:rPr>
-        <w:t>{{insured_business_activit</w:t>
-      </w:r>
-      <w:r>
-        <w:rPr>
-          <w:b w:val="false"/>
-          <w:bCs w:val="false"/>
-        </w:rPr>
-        <w:t>y</w:t>
-      </w:r>
-      <w:r>
-        <w:rPr>
-          <w:b w:val="false"/>
-          <w:bCs w:val="false"/>
-        </w:rPr>
-        <w:t>}}</w:t>
+        <w:t>{{insured_business_activity}}</w:t>
       </w:r>
     </w:p>
     <w:p>

</xml_diff>